<commit_message>
added in input from FDF to 2.6.x 2.10.x 3.4.1. Updated appendix F with new routes.
</commit_message>
<xml_diff>
--- a/Latex/appendices/Appendix F - Overview of spoofed routes.docx
+++ b/Latex/appendices/Appendix F - Overview of spoofed routes.docx
@@ -1,10 +1,10 @@
 
 <file path=word/document.xml><?xml version="1.0" encoding="utf-8"?>
-<w:document xmlns:wpc="http://schemas.microsoft.com/office/word/2010/wordprocessingCanvas" xmlns:cx="http://schemas.microsoft.com/office/drawing/2014/chartex" xmlns:cx1="http://schemas.microsoft.com/office/drawing/2015/9/8/chartex" xmlns:cx2="http://schemas.microsoft.com/office/drawing/2015/10/21/chartex" xmlns:cx3="http://schemas.microsoft.com/office/drawing/2016/5/9/chartex" xmlns:cx4="http://schemas.microsoft.com/office/drawing/2016/5/10/chartex" xmlns:cx5="http://schemas.microsoft.com/office/drawing/2016/5/11/chartex" xmlns:cx6="http://schemas.microsoft.com/office/drawing/2016/5/12/chartex" xmlns:cx7="http://schemas.microsoft.com/office/drawing/2016/5/13/chartex" xmlns:cx8="http://schemas.microsoft.com/office/drawing/2016/5/14/chartex" xmlns:mc="http://schemas.openxmlformats.org/markup-compatibility/2006" xmlns:aink="http://schemas.microsoft.com/office/drawing/2016/ink" xmlns:am3d="http://schemas.microsoft.com/office/drawing/2017/model3d" xmlns:o="urn:schemas-microsoft-com:office:office" xmlns:oel="http://schemas.microsoft.com/office/2019/extlst" xmlns:r="http://schemas.openxmlformats.org/officeDocument/2006/relationships" xmlns:m="http://schemas.openxmlformats.org/officeDocument/2006/math" xmlns:v="urn:schemas-microsoft-com:vml" xmlns:wp14="http://schemas.microsoft.com/office/word/2010/wordprocessingDrawing" xmlns:wp="http://schemas.openxmlformats.org/drawingml/2006/wordprocessingDrawing" xmlns:w10="urn:schemas-microsoft-com:office:word" xmlns:w="http://schemas.openxmlformats.org/wordprocessingml/2006/main" xmlns:w14="http://schemas.microsoft.com/office/word/2010/wordml" xmlns:w15="http://schemas.microsoft.com/office/word/2012/wordml" xmlns:w16cex="http://schemas.microsoft.com/office/word/2018/wordml/cex" xmlns:w16cid="http://schemas.microsoft.com/office/word/2016/wordml/cid" xmlns:w16="http://schemas.microsoft.com/office/word/2018/wordml" xmlns:w16du="http://schemas.microsoft.com/office/word/2023/wordml/word16du" xmlns:w16sdtdh="http://schemas.microsoft.com/office/word/2020/wordml/sdtdatahash" xmlns:w16se="http://schemas.microsoft.com/office/word/2015/wordml/symex" xmlns:wpg="http://schemas.microsoft.com/office/word/2010/wordprocessingGroup" xmlns:wpi="http://schemas.microsoft.com/office/word/2010/wordprocessingInk" xmlns:wne="http://schemas.microsoft.com/office/word/2006/wordml" xmlns:wps="http://schemas.microsoft.com/office/word/2010/wordprocessingShape" mc:Ignorable="w14 w15 w16se w16cid w16 w16cex w16sdtdh w16du wp14">
+<w:document xmlns:wpc="http://schemas.microsoft.com/office/word/2010/wordprocessingCanvas" xmlns:cx="http://schemas.microsoft.com/office/drawing/2014/chartex" xmlns:cx1="http://schemas.microsoft.com/office/drawing/2015/9/8/chartex" xmlns:cx2="http://schemas.microsoft.com/office/drawing/2015/10/21/chartex" xmlns:cx3="http://schemas.microsoft.com/office/drawing/2016/5/9/chartex" xmlns:cx4="http://schemas.microsoft.com/office/drawing/2016/5/10/chartex" xmlns:cx5="http://schemas.microsoft.com/office/drawing/2016/5/11/chartex" xmlns:cx6="http://schemas.microsoft.com/office/drawing/2016/5/12/chartex" xmlns:cx7="http://schemas.microsoft.com/office/drawing/2016/5/13/chartex" xmlns:cx8="http://schemas.microsoft.com/office/drawing/2016/5/14/chartex" xmlns:mc="http://schemas.openxmlformats.org/markup-compatibility/2006" xmlns:aink="http://schemas.microsoft.com/office/drawing/2016/ink" xmlns:am3d="http://schemas.microsoft.com/office/drawing/2017/model3d" xmlns:o="urn:schemas-microsoft-com:office:office" xmlns:oel="http://schemas.microsoft.com/office/2019/extlst" xmlns:r="http://schemas.openxmlformats.org/officeDocument/2006/relationships" xmlns:m="http://schemas.openxmlformats.org/officeDocument/2006/math" xmlns:v="urn:schemas-microsoft-com:vml" xmlns:wp14="http://schemas.microsoft.com/office/word/2010/wordprocessingDrawing" xmlns:wp="http://schemas.openxmlformats.org/drawingml/2006/wordprocessingDrawing" xmlns:w10="urn:schemas-microsoft-com:office:word" xmlns:w="http://schemas.openxmlformats.org/wordprocessingml/2006/main" xmlns:w14="http://schemas.microsoft.com/office/word/2010/wordml" xmlns:w15="http://schemas.microsoft.com/office/word/2012/wordml" xmlns:w16cex="http://schemas.microsoft.com/office/word/2018/wordml/cex" xmlns:w16cid="http://schemas.microsoft.com/office/word/2016/wordml/cid" xmlns:w16="http://schemas.microsoft.com/office/word/2018/wordml" xmlns:w16du="http://schemas.microsoft.com/office/word/2023/wordml/word16du" xmlns:w16sdtdh="http://schemas.microsoft.com/office/word/2020/wordml/sdtdatahash" xmlns:w16sdtfl="http://schemas.microsoft.com/office/word/2024/wordml/sdtformatlock" xmlns:w16se="http://schemas.microsoft.com/office/word/2015/wordml/symex" xmlns:wpg="http://schemas.microsoft.com/office/word/2010/wordprocessingGroup" xmlns:wpi="http://schemas.microsoft.com/office/word/2010/wordprocessingInk" xmlns:wne="http://schemas.microsoft.com/office/word/2006/wordml" xmlns:wps="http://schemas.microsoft.com/office/word/2010/wordprocessingShape" mc:Ignorable="w14 w15 w16se w16cid w16 w16cex w16sdtdh w16sdtfl w16du wp14">
   <w:body>
     <w:p>
       <w:pPr>
-        <w:pStyle w:val="Overskrift2"/>
+        <w:pStyle w:val="Heading2"/>
         <w:spacing w:after="200" w:line="276" w:lineRule="auto"/>
       </w:pPr>
       <w:bookmarkStart w:id="0" w:name="_Ref146099055"/>
@@ -20,7 +20,7 @@
     </w:p>
     <w:p>
       <w:pPr>
-        <w:pStyle w:val="Overskrift3"/>
+        <w:pStyle w:val="Heading3"/>
       </w:pPr>
       <w:bookmarkStart w:id="2" w:name="_Toc147228470"/>
       <w:r>
@@ -73,7 +73,7 @@
     <w:p/>
     <w:p>
       <w:pPr>
-        <w:pStyle w:val="Overskrift3"/>
+        <w:pStyle w:val="Heading3"/>
       </w:pPr>
       <w:bookmarkStart w:id="3" w:name="_Toc147228471"/>
       <w:r>
@@ -88,11 +88,10 @@
     </w:p>
     <w:p>
       <w:pPr>
-        <w:pStyle w:val="Overskrift3"/>
+        <w:pStyle w:val="Heading3"/>
       </w:pPr>
       <w:bookmarkStart w:id="4" w:name="_Toc147228472"/>
       <w:r>
-        <w:lastRenderedPageBreak/>
         <w:t>Route 3</w:t>
       </w:r>
       <w:bookmarkEnd w:id="4"/>
@@ -141,7 +140,7 @@
     </w:p>
     <w:p>
       <w:pPr>
-        <w:pStyle w:val="Overskrift3"/>
+        <w:pStyle w:val="Heading3"/>
       </w:pPr>
       <w:bookmarkStart w:id="5" w:name="_Toc147228473"/>
       <w:r>
@@ -202,7 +201,7 @@
     </w:p>
     <w:p>
       <w:pPr>
-        <w:pStyle w:val="Overskrift3"/>
+        <w:pStyle w:val="Heading3"/>
       </w:pPr>
       <w:bookmarkStart w:id="6" w:name="_Toc147228474"/>
       <w:r>
@@ -216,6 +215,236 @@
     <w:p>
       <w:r>
         <w:t>TBD</w:t>
+      </w:r>
+    </w:p>
+    <w:p>
+      <w:pPr>
+        <w:pStyle w:val="Heading3"/>
+      </w:pPr>
+      <w:r>
+        <w:t xml:space="preserve">Route </w:t>
+      </w:r>
+      <w:r>
+        <w:t>6 (</w:t>
+      </w:r>
+      <w:proofErr w:type="spellStart"/>
+      <w:r>
+        <w:t>Bleik</w:t>
+      </w:r>
+      <w:proofErr w:type="spellEnd"/>
+      <w:r>
+        <w:t xml:space="preserve"> valley tour)</w:t>
+      </w:r>
+    </w:p>
+    <w:p>
+      <w:pPr>
+        <w:rPr>
+          <w:lang w:val="nb-NO"/>
+        </w:rPr>
+      </w:pPr>
+      <w:r>
+        <w:rPr>
+          <w:lang w:val="nb-NO"/>
+        </w:rPr>
+        <w:drawing>
+          <wp:inline distT="0" distB="0" distL="0" distR="0" wp14:anchorId="2FBC6A19" wp14:editId="3721FDCD">
+            <wp:extent cx="6010275" cy="2886075"/>
+            <wp:effectExtent l="0" t="0" r="9525" b="9525"/>
+            <wp:docPr id="589599718" name="Picture 4" descr="A map of a beach&#10;&#10;AI-generated content may be incorrect."/>
+            <wp:cNvGraphicFramePr>
+              <a:graphicFrameLocks xmlns:a="http://schemas.openxmlformats.org/drawingml/2006/main" noChangeAspect="1"/>
+            </wp:cNvGraphicFramePr>
+            <a:graphic xmlns:a="http://schemas.openxmlformats.org/drawingml/2006/main">
+              <a:graphicData uri="http://schemas.openxmlformats.org/drawingml/2006/picture">
+                <pic:pic xmlns:pic="http://schemas.openxmlformats.org/drawingml/2006/picture">
+                  <pic:nvPicPr>
+                    <pic:cNvPr id="589599718" name="Picture 4" descr="A map of a beach&#10;&#10;AI-generated content may be incorrect."/>
+                    <pic:cNvPicPr>
+                      <a:picLocks noChangeAspect="1" noChangeArrowheads="1"/>
+                    </pic:cNvPicPr>
+                  </pic:nvPicPr>
+                  <pic:blipFill>
+                    <a:blip r:embed="rId10">
+                      <a:extLst>
+                        <a:ext uri="{28A0092B-C50C-407E-A947-70E740481C1C}">
+                          <a14:useLocalDpi xmlns:a14="http://schemas.microsoft.com/office/drawing/2010/main" val="0"/>
+                        </a:ext>
+                      </a:extLst>
+                    </a:blip>
+                    <a:srcRect/>
+                    <a:stretch>
+                      <a:fillRect/>
+                    </a:stretch>
+                  </pic:blipFill>
+                  <pic:spPr bwMode="auto">
+                    <a:xfrm>
+                      <a:off x="0" y="0"/>
+                      <a:ext cx="6010275" cy="2886075"/>
+                    </a:xfrm>
+                    <a:prstGeom prst="rect">
+                      <a:avLst/>
+                    </a:prstGeom>
+                    <a:noFill/>
+                    <a:ln>
+                      <a:noFill/>
+                    </a:ln>
+                  </pic:spPr>
+                </pic:pic>
+              </a:graphicData>
+            </a:graphic>
+          </wp:inline>
+        </w:drawing>
+      </w:r>
+    </w:p>
+    <w:p>
+      <w:pPr>
+        <w:pStyle w:val="Heading3"/>
+      </w:pPr>
+      <w:r>
+        <w:t xml:space="preserve">Route </w:t>
+      </w:r>
+      <w:r>
+        <w:t xml:space="preserve">7 </w:t>
+      </w:r>
+      <w:r>
+        <w:t>(Circle of fire)</w:t>
+      </w:r>
+      <w:r>
+        <w:t xml:space="preserve"> </w:t>
+      </w:r>
+    </w:p>
+    <w:p>
+      <w:pPr>
+        <w:rPr>
+          <w:lang w:val="nb-NO"/>
+        </w:rPr>
+      </w:pPr>
+      <w:r>
+        <w:rPr>
+          <w:lang w:val="nb-NO"/>
+        </w:rPr>
+        <w:drawing>
+          <wp:inline distT="0" distB="0" distL="0" distR="0" wp14:anchorId="78D9C37C" wp14:editId="5ED2430C">
+            <wp:extent cx="5981700" cy="2905125"/>
+            <wp:effectExtent l="0" t="0" r="0" b="9525"/>
+            <wp:docPr id="380300820" name="Picture 6" descr="A map with a red circle&#10;&#10;AI-generated content may be incorrect."/>
+            <wp:cNvGraphicFramePr>
+              <a:graphicFrameLocks xmlns:a="http://schemas.openxmlformats.org/drawingml/2006/main" noChangeAspect="1"/>
+            </wp:cNvGraphicFramePr>
+            <a:graphic xmlns:a="http://schemas.openxmlformats.org/drawingml/2006/main">
+              <a:graphicData uri="http://schemas.openxmlformats.org/drawingml/2006/picture">
+                <pic:pic xmlns:pic="http://schemas.openxmlformats.org/drawingml/2006/picture">
+                  <pic:nvPicPr>
+                    <pic:cNvPr id="380300820" name="Picture 6" descr="A map with a red circle&#10;&#10;AI-generated content may be incorrect."/>
+                    <pic:cNvPicPr>
+                      <a:picLocks noChangeAspect="1" noChangeArrowheads="1"/>
+                    </pic:cNvPicPr>
+                  </pic:nvPicPr>
+                  <pic:blipFill>
+                    <a:blip r:embed="rId11">
+                      <a:extLst>
+                        <a:ext uri="{28A0092B-C50C-407E-A947-70E740481C1C}">
+                          <a14:useLocalDpi xmlns:a14="http://schemas.microsoft.com/office/drawing/2010/main" val="0"/>
+                        </a:ext>
+                      </a:extLst>
+                    </a:blip>
+                    <a:srcRect/>
+                    <a:stretch>
+                      <a:fillRect/>
+                    </a:stretch>
+                  </pic:blipFill>
+                  <pic:spPr bwMode="auto">
+                    <a:xfrm>
+                      <a:off x="0" y="0"/>
+                      <a:ext cx="5981700" cy="2905125"/>
+                    </a:xfrm>
+                    <a:prstGeom prst="rect">
+                      <a:avLst/>
+                    </a:prstGeom>
+                    <a:noFill/>
+                    <a:ln>
+                      <a:noFill/>
+                    </a:ln>
+                  </pic:spPr>
+                </pic:pic>
+              </a:graphicData>
+            </a:graphic>
+          </wp:inline>
+        </w:drawing>
+      </w:r>
+    </w:p>
+    <w:p>
+      <w:pPr>
+        <w:pStyle w:val="Heading3"/>
+      </w:pPr>
+      <w:r>
+        <w:t xml:space="preserve">Route </w:t>
+      </w:r>
+      <w:r>
+        <w:t xml:space="preserve">8 </w:t>
+      </w:r>
+      <w:r>
+        <w:t>(Stave diverging track)</w:t>
+      </w:r>
+    </w:p>
+    <w:p>
+      <w:pPr>
+        <w:rPr>
+          <w:lang w:val="nb-NO"/>
+        </w:rPr>
+      </w:pPr>
+      <w:r>
+        <w:rPr>
+          <w:lang w:val="nb-NO"/>
+        </w:rPr>
+        <w:drawing>
+          <wp:inline distT="0" distB="0" distL="0" distR="0" wp14:anchorId="332E358E" wp14:editId="16573524">
+            <wp:extent cx="5981700" cy="2895600"/>
+            <wp:effectExtent l="0" t="0" r="0" b="0"/>
+            <wp:docPr id="1205482402" name="Picture 8" descr="A map of the ocean&#10;&#10;AI-generated content may be incorrect."/>
+            <wp:cNvGraphicFramePr>
+              <a:graphicFrameLocks xmlns:a="http://schemas.openxmlformats.org/drawingml/2006/main" noChangeAspect="1"/>
+            </wp:cNvGraphicFramePr>
+            <a:graphic xmlns:a="http://schemas.openxmlformats.org/drawingml/2006/main">
+              <a:graphicData uri="http://schemas.openxmlformats.org/drawingml/2006/picture">
+                <pic:pic xmlns:pic="http://schemas.openxmlformats.org/drawingml/2006/picture">
+                  <pic:nvPicPr>
+                    <pic:cNvPr id="1205482402" name="Picture 8" descr="A map of the ocean&#10;&#10;AI-generated content may be incorrect."/>
+                    <pic:cNvPicPr>
+                      <a:picLocks noChangeAspect="1" noChangeArrowheads="1"/>
+                    </pic:cNvPicPr>
+                  </pic:nvPicPr>
+                  <pic:blipFill>
+                    <a:blip r:embed="rId12">
+                      <a:extLst>
+                        <a:ext uri="{28A0092B-C50C-407E-A947-70E740481C1C}">
+                          <a14:useLocalDpi xmlns:a14="http://schemas.microsoft.com/office/drawing/2010/main" val="0"/>
+                        </a:ext>
+                      </a:extLst>
+                    </a:blip>
+                    <a:srcRect/>
+                    <a:stretch>
+                      <a:fillRect/>
+                    </a:stretch>
+                  </pic:blipFill>
+                  <pic:spPr bwMode="auto">
+                    <a:xfrm>
+                      <a:off x="0" y="0"/>
+                      <a:ext cx="5981700" cy="2895600"/>
+                    </a:xfrm>
+                    <a:prstGeom prst="rect">
+                      <a:avLst/>
+                    </a:prstGeom>
+                    <a:noFill/>
+                    <a:ln>
+                      <a:noFill/>
+                    </a:ln>
+                  </pic:spPr>
+                </pic:pic>
+              </a:graphicData>
+            </a:graphic>
+          </wp:inline>
+        </w:drawing>
       </w:r>
     </w:p>
     <w:sectPr>
@@ -229,7 +458,7 @@
 </file>
 
 <file path=word/styles.xml><?xml version="1.0" encoding="utf-8"?>
-<w:styles xmlns:mc="http://schemas.openxmlformats.org/markup-compatibility/2006" xmlns:r="http://schemas.openxmlformats.org/officeDocument/2006/relationships" xmlns:w="http://schemas.openxmlformats.org/wordprocessingml/2006/main" xmlns:w14="http://schemas.microsoft.com/office/word/2010/wordml" xmlns:w15="http://schemas.microsoft.com/office/word/2012/wordml" xmlns:w16cex="http://schemas.microsoft.com/office/word/2018/wordml/cex" xmlns:w16cid="http://schemas.microsoft.com/office/word/2016/wordml/cid" xmlns:w16="http://schemas.microsoft.com/office/word/2018/wordml" xmlns:w16du="http://schemas.microsoft.com/office/word/2023/wordml/word16du" xmlns:w16sdtdh="http://schemas.microsoft.com/office/word/2020/wordml/sdtdatahash" xmlns:w16se="http://schemas.microsoft.com/office/word/2015/wordml/symex" mc:Ignorable="w14 w15 w16se w16cid w16 w16cex w16sdtdh w16du">
+<w:styles xmlns:mc="http://schemas.openxmlformats.org/markup-compatibility/2006" xmlns:r="http://schemas.openxmlformats.org/officeDocument/2006/relationships" xmlns:w="http://schemas.openxmlformats.org/wordprocessingml/2006/main" xmlns:w14="http://schemas.microsoft.com/office/word/2010/wordml" xmlns:w15="http://schemas.microsoft.com/office/word/2012/wordml" xmlns:w16cex="http://schemas.microsoft.com/office/word/2018/wordml/cex" xmlns:w16cid="http://schemas.microsoft.com/office/word/2016/wordml/cid" xmlns:w16="http://schemas.microsoft.com/office/word/2018/wordml" xmlns:w16du="http://schemas.microsoft.com/office/word/2023/wordml/word16du" xmlns:w16sdtdh="http://schemas.microsoft.com/office/word/2020/wordml/sdtdatahash" xmlns:w16sdtfl="http://schemas.microsoft.com/office/word/2024/wordml/sdtformatlock" xmlns:w16se="http://schemas.microsoft.com/office/word/2015/wordml/symex" mc:Ignorable="w14 w15 w16se w16cid w16 w16cex w16sdtdh w16sdtfl w16du">
   <w:docDefaults>
     <w:rPrDefault>
       <w:rPr>
@@ -640,12 +869,12 @@
       <w14:ligatures w14:val="none"/>
     </w:rPr>
   </w:style>
-  <w:style w:type="paragraph" w:styleId="Overskrift1">
+  <w:style w:type="paragraph" w:styleId="Heading1">
     <w:name w:val="heading 1"/>
     <w:aliases w:val="Nkom Bold"/>
     <w:basedOn w:val="Normal"/>
     <w:next w:val="Normal"/>
-    <w:link w:val="Overskrift1Tegn"/>
+    <w:link w:val="Heading1Char"/>
     <w:uiPriority w:val="1"/>
     <w:qFormat/>
     <w:rsid w:val="00D04A9C"/>
@@ -662,12 +891,12 @@
       <w:szCs w:val="40"/>
     </w:rPr>
   </w:style>
-  <w:style w:type="paragraph" w:styleId="Overskrift2">
+  <w:style w:type="paragraph" w:styleId="Heading2">
     <w:name w:val="heading 2"/>
     <w:aliases w:val="Overskrift 2;Nkom H2"/>
     <w:basedOn w:val="Normal"/>
     <w:next w:val="Normal"/>
-    <w:link w:val="Overskrift2Tegn"/>
+    <w:link w:val="Heading2Char"/>
     <w:uiPriority w:val="1"/>
     <w:unhideWhenUsed/>
     <w:qFormat/>
@@ -685,12 +914,12 @@
       <w:szCs w:val="32"/>
     </w:rPr>
   </w:style>
-  <w:style w:type="paragraph" w:styleId="Overskrift3">
+  <w:style w:type="paragraph" w:styleId="Heading3">
     <w:name w:val="heading 3"/>
     <w:aliases w:val="Overskrift 3;Nkom H3,Nkom H3"/>
     <w:basedOn w:val="Normal"/>
     <w:next w:val="Normal"/>
-    <w:link w:val="Overskrift3Tegn"/>
+    <w:link w:val="Heading3Char"/>
     <w:uiPriority w:val="1"/>
     <w:unhideWhenUsed/>
     <w:qFormat/>
@@ -708,12 +937,12 @@
       <w:szCs w:val="28"/>
     </w:rPr>
   </w:style>
-  <w:style w:type="paragraph" w:styleId="Overskrift4">
+  <w:style w:type="paragraph" w:styleId="Heading4">
     <w:name w:val="heading 4"/>
     <w:aliases w:val="PT H4"/>
     <w:basedOn w:val="Normal"/>
     <w:next w:val="Normal"/>
-    <w:link w:val="Overskrift4Tegn"/>
+    <w:link w:val="Heading4Char"/>
     <w:uiPriority w:val="1"/>
     <w:unhideWhenUsed/>
     <w:qFormat/>
@@ -731,11 +960,11 @@
       <w:color w:val="0F4761" w:themeColor="accent1" w:themeShade="BF"/>
     </w:rPr>
   </w:style>
-  <w:style w:type="paragraph" w:styleId="Overskrift5">
+  <w:style w:type="paragraph" w:styleId="Heading5">
     <w:name w:val="heading 5"/>
     <w:basedOn w:val="Normal"/>
     <w:next w:val="Normal"/>
-    <w:link w:val="Overskrift5Tegn"/>
+    <w:link w:val="Heading5Char"/>
     <w:uiPriority w:val="1"/>
     <w:semiHidden/>
     <w:unhideWhenUsed/>
@@ -752,11 +981,11 @@
       <w:color w:val="0F4761" w:themeColor="accent1" w:themeShade="BF"/>
     </w:rPr>
   </w:style>
-  <w:style w:type="paragraph" w:styleId="Overskrift6">
+  <w:style w:type="paragraph" w:styleId="Heading6">
     <w:name w:val="heading 6"/>
     <w:basedOn w:val="Normal"/>
     <w:next w:val="Normal"/>
-    <w:link w:val="Overskrift6Tegn"/>
+    <w:link w:val="Heading6Char"/>
     <w:uiPriority w:val="1"/>
     <w:semiHidden/>
     <w:unhideWhenUsed/>
@@ -775,11 +1004,11 @@
       <w:color w:val="595959" w:themeColor="text1" w:themeTint="A6"/>
     </w:rPr>
   </w:style>
-  <w:style w:type="paragraph" w:styleId="Overskrift7">
+  <w:style w:type="paragraph" w:styleId="Heading7">
     <w:name w:val="heading 7"/>
     <w:basedOn w:val="Normal"/>
     <w:next w:val="Normal"/>
-    <w:link w:val="Overskrift7Tegn"/>
+    <w:link w:val="Heading7Char"/>
     <w:uiPriority w:val="1"/>
     <w:semiHidden/>
     <w:unhideWhenUsed/>
@@ -796,11 +1025,11 @@
       <w:color w:val="595959" w:themeColor="text1" w:themeTint="A6"/>
     </w:rPr>
   </w:style>
-  <w:style w:type="paragraph" w:styleId="Overskrift8">
+  <w:style w:type="paragraph" w:styleId="Heading8">
     <w:name w:val="heading 8"/>
     <w:basedOn w:val="Normal"/>
     <w:next w:val="Normal"/>
-    <w:link w:val="Overskrift8Tegn"/>
+    <w:link w:val="Heading8Char"/>
     <w:uiPriority w:val="1"/>
     <w:semiHidden/>
     <w:unhideWhenUsed/>
@@ -818,11 +1047,11 @@
       <w:color w:val="272727" w:themeColor="text1" w:themeTint="D8"/>
     </w:rPr>
   </w:style>
-  <w:style w:type="paragraph" w:styleId="Overskrift9">
+  <w:style w:type="paragraph" w:styleId="Heading9">
     <w:name w:val="heading 9"/>
     <w:basedOn w:val="Normal"/>
     <w:next w:val="Normal"/>
-    <w:link w:val="Overskrift9Tegn"/>
+    <w:link w:val="Heading9Char"/>
     <w:uiPriority w:val="1"/>
     <w:semiHidden/>
     <w:unhideWhenUsed/>
@@ -838,13 +1067,12 @@
       <w:color w:val="272727" w:themeColor="text1" w:themeTint="D8"/>
     </w:rPr>
   </w:style>
-  <w:style w:type="character" w:default="1" w:styleId="Standardskriftforavsnitt">
+  <w:style w:type="character" w:default="1" w:styleId="DefaultParagraphFont">
     <w:name w:val="Default Paragraph Font"/>
     <w:uiPriority w:val="1"/>
-    <w:semiHidden/>
     <w:unhideWhenUsed/>
   </w:style>
-  <w:style w:type="table" w:default="1" w:styleId="Vanligtabell">
+  <w:style w:type="table" w:default="1" w:styleId="TableNormal">
     <w:name w:val="Normal Table"/>
     <w:uiPriority w:val="99"/>
     <w:semiHidden/>
@@ -859,17 +1087,17 @@
       </w:tblCellMar>
     </w:tblPr>
   </w:style>
-  <w:style w:type="numbering" w:default="1" w:styleId="Ingenliste">
+  <w:style w:type="numbering" w:default="1" w:styleId="NoList">
     <w:name w:val="No List"/>
     <w:uiPriority w:val="99"/>
     <w:semiHidden/>
     <w:unhideWhenUsed/>
   </w:style>
-  <w:style w:type="character" w:customStyle="1" w:styleId="Overskrift1Tegn">
-    <w:name w:val="Overskrift 1 Tegn"/>
-    <w:aliases w:val="Nkom Bold Tegn"/>
-    <w:basedOn w:val="Standardskriftforavsnitt"/>
-    <w:link w:val="Overskrift1"/>
+  <w:style w:type="character" w:customStyle="1" w:styleId="Heading1Char">
+    <w:name w:val="Heading 1 Char"/>
+    <w:aliases w:val="Nkom Bold Char"/>
+    <w:basedOn w:val="DefaultParagraphFont"/>
+    <w:link w:val="Heading1"/>
     <w:uiPriority w:val="9"/>
     <w:rsid w:val="00D04A9C"/>
     <w:rPr>
@@ -879,11 +1107,11 @@
       <w:szCs w:val="40"/>
     </w:rPr>
   </w:style>
-  <w:style w:type="character" w:customStyle="1" w:styleId="Overskrift2Tegn">
-    <w:name w:val="Overskrift 2 Tegn"/>
-    <w:aliases w:val="Overskrift 2;Nkom H2 Tegn"/>
-    <w:basedOn w:val="Standardskriftforavsnitt"/>
-    <w:link w:val="Overskrift2"/>
+  <w:style w:type="character" w:customStyle="1" w:styleId="Heading2Char">
+    <w:name w:val="Heading 2 Char"/>
+    <w:aliases w:val="Overskrift 2.Nkom H2 Char"/>
+    <w:basedOn w:val="DefaultParagraphFont"/>
+    <w:link w:val="Heading2"/>
     <w:uiPriority w:val="1"/>
     <w:rsid w:val="00D04A9C"/>
     <w:rPr>
@@ -893,11 +1121,11 @@
       <w:szCs w:val="32"/>
     </w:rPr>
   </w:style>
-  <w:style w:type="character" w:customStyle="1" w:styleId="Overskrift3Tegn">
-    <w:name w:val="Overskrift 3 Tegn"/>
-    <w:aliases w:val="Overskrift 3;Nkom H3 Tegn,Nkom H3 Tegn"/>
-    <w:basedOn w:val="Standardskriftforavsnitt"/>
-    <w:link w:val="Overskrift3"/>
+  <w:style w:type="character" w:customStyle="1" w:styleId="Heading3Char">
+    <w:name w:val="Heading 3 Char"/>
+    <w:aliases w:val="Overskrift 3.Nkom H3 Char,Nkom H3 Char"/>
+    <w:basedOn w:val="DefaultParagraphFont"/>
+    <w:link w:val="Heading3"/>
     <w:uiPriority w:val="1"/>
     <w:rsid w:val="00D04A9C"/>
     <w:rPr>
@@ -907,11 +1135,11 @@
       <w:szCs w:val="28"/>
     </w:rPr>
   </w:style>
-  <w:style w:type="character" w:customStyle="1" w:styleId="Overskrift4Tegn">
-    <w:name w:val="Overskrift 4 Tegn"/>
-    <w:aliases w:val="PT H4 Tegn"/>
-    <w:basedOn w:val="Standardskriftforavsnitt"/>
-    <w:link w:val="Overskrift4"/>
+  <w:style w:type="character" w:customStyle="1" w:styleId="Heading4Char">
+    <w:name w:val="Heading 4 Char"/>
+    <w:aliases w:val="PT H4 Char"/>
+    <w:basedOn w:val="DefaultParagraphFont"/>
+    <w:link w:val="Heading4"/>
     <w:uiPriority w:val="9"/>
     <w:semiHidden/>
     <w:rsid w:val="00D04A9C"/>
@@ -922,10 +1150,10 @@
       <w:color w:val="0F4761" w:themeColor="accent1" w:themeShade="BF"/>
     </w:rPr>
   </w:style>
-  <w:style w:type="character" w:customStyle="1" w:styleId="Overskrift5Tegn">
-    <w:name w:val="Overskrift 5 Tegn"/>
-    <w:basedOn w:val="Standardskriftforavsnitt"/>
-    <w:link w:val="Overskrift5"/>
+  <w:style w:type="character" w:customStyle="1" w:styleId="Heading5Char">
+    <w:name w:val="Heading 5 Char"/>
+    <w:basedOn w:val="DefaultParagraphFont"/>
+    <w:link w:val="Heading5"/>
     <w:uiPriority w:val="9"/>
     <w:semiHidden/>
     <w:rsid w:val="00D04A9C"/>
@@ -934,10 +1162,10 @@
       <w:color w:val="0F4761" w:themeColor="accent1" w:themeShade="BF"/>
     </w:rPr>
   </w:style>
-  <w:style w:type="character" w:customStyle="1" w:styleId="Overskrift6Tegn">
-    <w:name w:val="Overskrift 6 Tegn"/>
-    <w:basedOn w:val="Standardskriftforavsnitt"/>
-    <w:link w:val="Overskrift6"/>
+  <w:style w:type="character" w:customStyle="1" w:styleId="Heading6Char">
+    <w:name w:val="Heading 6 Char"/>
+    <w:basedOn w:val="DefaultParagraphFont"/>
+    <w:link w:val="Heading6"/>
     <w:uiPriority w:val="9"/>
     <w:semiHidden/>
     <w:rsid w:val="00D04A9C"/>
@@ -948,10 +1176,10 @@
       <w:color w:val="595959" w:themeColor="text1" w:themeTint="A6"/>
     </w:rPr>
   </w:style>
-  <w:style w:type="character" w:customStyle="1" w:styleId="Overskrift7Tegn">
-    <w:name w:val="Overskrift 7 Tegn"/>
-    <w:basedOn w:val="Standardskriftforavsnitt"/>
-    <w:link w:val="Overskrift7"/>
+  <w:style w:type="character" w:customStyle="1" w:styleId="Heading7Char">
+    <w:name w:val="Heading 7 Char"/>
+    <w:basedOn w:val="DefaultParagraphFont"/>
+    <w:link w:val="Heading7"/>
     <w:uiPriority w:val="9"/>
     <w:semiHidden/>
     <w:rsid w:val="00D04A9C"/>
@@ -960,10 +1188,10 @@
       <w:color w:val="595959" w:themeColor="text1" w:themeTint="A6"/>
     </w:rPr>
   </w:style>
-  <w:style w:type="character" w:customStyle="1" w:styleId="Overskrift8Tegn">
-    <w:name w:val="Overskrift 8 Tegn"/>
-    <w:basedOn w:val="Standardskriftforavsnitt"/>
-    <w:link w:val="Overskrift8"/>
+  <w:style w:type="character" w:customStyle="1" w:styleId="Heading8Char">
+    <w:name w:val="Heading 8 Char"/>
+    <w:basedOn w:val="DefaultParagraphFont"/>
+    <w:link w:val="Heading8"/>
     <w:uiPriority w:val="9"/>
     <w:semiHidden/>
     <w:rsid w:val="00D04A9C"/>
@@ -974,10 +1202,10 @@
       <w:color w:val="272727" w:themeColor="text1" w:themeTint="D8"/>
     </w:rPr>
   </w:style>
-  <w:style w:type="character" w:customStyle="1" w:styleId="Overskrift9Tegn">
-    <w:name w:val="Overskrift 9 Tegn"/>
-    <w:basedOn w:val="Standardskriftforavsnitt"/>
-    <w:link w:val="Overskrift9"/>
+  <w:style w:type="character" w:customStyle="1" w:styleId="Heading9Char">
+    <w:name w:val="Heading 9 Char"/>
+    <w:basedOn w:val="DefaultParagraphFont"/>
+    <w:link w:val="Heading9"/>
     <w:uiPriority w:val="9"/>
     <w:semiHidden/>
     <w:rsid w:val="00D04A9C"/>
@@ -986,11 +1214,11 @@
       <w:color w:val="272727" w:themeColor="text1" w:themeTint="D8"/>
     </w:rPr>
   </w:style>
-  <w:style w:type="paragraph" w:styleId="Tittel">
+  <w:style w:type="paragraph" w:styleId="Title">
     <w:name w:val="Title"/>
     <w:basedOn w:val="Normal"/>
     <w:next w:val="Normal"/>
-    <w:link w:val="TittelTegn"/>
+    <w:link w:val="TitleChar"/>
     <w:uiPriority w:val="10"/>
     <w:qFormat/>
     <w:rsid w:val="00D04A9C"/>
@@ -1006,10 +1234,10 @@
       <w:szCs w:val="56"/>
     </w:rPr>
   </w:style>
-  <w:style w:type="character" w:customStyle="1" w:styleId="TittelTegn">
-    <w:name w:val="Tittel Tegn"/>
-    <w:basedOn w:val="Standardskriftforavsnitt"/>
-    <w:link w:val="Tittel"/>
+  <w:style w:type="character" w:customStyle="1" w:styleId="TitleChar">
+    <w:name w:val="Title Char"/>
+    <w:basedOn w:val="DefaultParagraphFont"/>
+    <w:link w:val="Title"/>
     <w:uiPriority w:val="10"/>
     <w:rsid w:val="00D04A9C"/>
     <w:rPr>
@@ -1020,11 +1248,11 @@
       <w:szCs w:val="56"/>
     </w:rPr>
   </w:style>
-  <w:style w:type="paragraph" w:styleId="Undertittel">
+  <w:style w:type="paragraph" w:styleId="Subtitle">
     <w:name w:val="Subtitle"/>
     <w:basedOn w:val="Normal"/>
     <w:next w:val="Normal"/>
-    <w:link w:val="UndertittelTegn"/>
+    <w:link w:val="SubtitleChar"/>
     <w:uiPriority w:val="11"/>
     <w:qFormat/>
     <w:rsid w:val="00D04A9C"/>
@@ -1041,10 +1269,10 @@
       <w:szCs w:val="28"/>
     </w:rPr>
   </w:style>
-  <w:style w:type="character" w:customStyle="1" w:styleId="UndertittelTegn">
-    <w:name w:val="Undertittel Tegn"/>
-    <w:basedOn w:val="Standardskriftforavsnitt"/>
-    <w:link w:val="Undertittel"/>
+  <w:style w:type="character" w:customStyle="1" w:styleId="SubtitleChar">
+    <w:name w:val="Subtitle Char"/>
+    <w:basedOn w:val="DefaultParagraphFont"/>
+    <w:link w:val="Subtitle"/>
     <w:uiPriority w:val="11"/>
     <w:rsid w:val="00D04A9C"/>
     <w:rPr>
@@ -1055,11 +1283,11 @@
       <w:szCs w:val="28"/>
     </w:rPr>
   </w:style>
-  <w:style w:type="paragraph" w:styleId="Sitat">
+  <w:style w:type="paragraph" w:styleId="Quote">
     <w:name w:val="Quote"/>
     <w:basedOn w:val="Normal"/>
     <w:next w:val="Normal"/>
-    <w:link w:val="SitatTegn"/>
+    <w:link w:val="QuoteChar"/>
     <w:uiPriority w:val="29"/>
     <w:qFormat/>
     <w:rsid w:val="00D04A9C"/>
@@ -1073,10 +1301,10 @@
       <w:color w:val="404040" w:themeColor="text1" w:themeTint="BF"/>
     </w:rPr>
   </w:style>
-  <w:style w:type="character" w:customStyle="1" w:styleId="SitatTegn">
-    <w:name w:val="Sitat Tegn"/>
-    <w:basedOn w:val="Standardskriftforavsnitt"/>
-    <w:link w:val="Sitat"/>
+  <w:style w:type="character" w:customStyle="1" w:styleId="QuoteChar">
+    <w:name w:val="Quote Char"/>
+    <w:basedOn w:val="DefaultParagraphFont"/>
+    <w:link w:val="Quote"/>
     <w:uiPriority w:val="29"/>
     <w:rsid w:val="00D04A9C"/>
     <w:rPr>
@@ -1085,7 +1313,7 @@
       <w:color w:val="404040" w:themeColor="text1" w:themeTint="BF"/>
     </w:rPr>
   </w:style>
-  <w:style w:type="paragraph" w:styleId="Listeavsnitt">
+  <w:style w:type="paragraph" w:styleId="ListParagraph">
     <w:name w:val="List Paragraph"/>
     <w:basedOn w:val="Normal"/>
     <w:uiPriority w:val="34"/>
@@ -1096,9 +1324,9 @@
       <w:contextualSpacing/>
     </w:pPr>
   </w:style>
-  <w:style w:type="character" w:styleId="Sterkutheving">
+  <w:style w:type="character" w:styleId="IntenseEmphasis">
     <w:name w:val="Intense Emphasis"/>
-    <w:basedOn w:val="Standardskriftforavsnitt"/>
+    <w:basedOn w:val="DefaultParagraphFont"/>
     <w:uiPriority w:val="21"/>
     <w:qFormat/>
     <w:rsid w:val="00D04A9C"/>
@@ -1108,11 +1336,11 @@
       <w:color w:val="0F4761" w:themeColor="accent1" w:themeShade="BF"/>
     </w:rPr>
   </w:style>
-  <w:style w:type="paragraph" w:styleId="Sterktsitat">
+  <w:style w:type="paragraph" w:styleId="IntenseQuote">
     <w:name w:val="Intense Quote"/>
     <w:basedOn w:val="Normal"/>
     <w:next w:val="Normal"/>
-    <w:link w:val="SterktsitatTegn"/>
+    <w:link w:val="IntenseQuoteChar"/>
     <w:uiPriority w:val="30"/>
     <w:qFormat/>
     <w:rsid w:val="00D04A9C"/>
@@ -1131,10 +1359,10 @@
       <w:color w:val="0F4761" w:themeColor="accent1" w:themeShade="BF"/>
     </w:rPr>
   </w:style>
-  <w:style w:type="character" w:customStyle="1" w:styleId="SterktsitatTegn">
-    <w:name w:val="Sterkt sitat Tegn"/>
-    <w:basedOn w:val="Standardskriftforavsnitt"/>
-    <w:link w:val="Sterktsitat"/>
+  <w:style w:type="character" w:customStyle="1" w:styleId="IntenseQuoteChar">
+    <w:name w:val="Intense Quote Char"/>
+    <w:basedOn w:val="DefaultParagraphFont"/>
+    <w:link w:val="IntenseQuote"/>
     <w:uiPriority w:val="30"/>
     <w:rsid w:val="00D04A9C"/>
     <w:rPr>
@@ -1143,9 +1371,9 @@
       <w:color w:val="0F4761" w:themeColor="accent1" w:themeShade="BF"/>
     </w:rPr>
   </w:style>
-  <w:style w:type="character" w:styleId="Sterkreferanse">
+  <w:style w:type="character" w:styleId="IntenseReference">
     <w:name w:val="Intense Reference"/>
-    <w:basedOn w:val="Standardskriftforavsnitt"/>
+    <w:basedOn w:val="DefaultParagraphFont"/>
     <w:uiPriority w:val="32"/>
     <w:qFormat/>
     <w:rsid w:val="00D04A9C"/>
@@ -1456,6 +1684,17 @@
 </file>
 
 <file path=customXml/item1.xml><?xml version="1.0" encoding="utf-8"?>
+<p:properties xmlns:p="http://schemas.microsoft.com/office/2006/metadata/properties" xmlns:xsi="http://www.w3.org/2001/XMLSchema-instance" xmlns:pc="http://schemas.microsoft.com/office/infopath/2007/PartnerControls">
+  <documentManagement>
+    <lcf76f155ced4ddcb4097134ff3c332f xmlns="c989cd10-5712-49e8-a293-3b390ed8da8b">
+      <Terms xmlns="http://schemas.microsoft.com/office/infopath/2007/PartnerControls"/>
+    </lcf76f155ced4ddcb4097134ff3c332f>
+    <TaxCatchAll xmlns="a3a15a21-e227-404d-9917-08ece6dd0652" xsi:nil="true"/>
+  </documentManagement>
+</p:properties>
+</file>
+
+<file path=customXml/item2.xml><?xml version="1.0" encoding="utf-8"?>
 <ct:contentTypeSchema xmlns:ct="http://schemas.microsoft.com/office/2006/metadata/contentType" xmlns:ma="http://schemas.microsoft.com/office/2006/metadata/properties/metaAttributes" ct:_="" ma:_="" ma:contentTypeName="Dokument" ma:contentTypeID="0x010100C70CE370DDFD9E4F9959D98AD8C429C4" ma:contentTypeVersion="15" ma:contentTypeDescription="Opprett et nytt dokument." ma:contentTypeScope="" ma:versionID="9b72cbef9e538f1d393abf10abf3e2fe">
   <xsd:schema xmlns:xsd="http://www.w3.org/2001/XMLSchema" xmlns:xs="http://www.w3.org/2001/XMLSchema" xmlns:p="http://schemas.microsoft.com/office/2006/metadata/properties" xmlns:ns2="c989cd10-5712-49e8-a293-3b390ed8da8b" xmlns:ns3="a3a15a21-e227-404d-9917-08ece6dd0652" targetNamespace="http://schemas.microsoft.com/office/2006/metadata/properties" ma:root="true" ma:fieldsID="31acd1a0fa856209ec1a71b6cd93cea1" ns2:_="" ns3:_="">
     <xsd:import namespace="c989cd10-5712-49e8-a293-3b390ed8da8b"/>
@@ -1690,17 +1929,6 @@
 </ct:contentTypeSchema>
 </file>
 
-<file path=customXml/item2.xml><?xml version="1.0" encoding="utf-8"?>
-<p:properties xmlns:p="http://schemas.microsoft.com/office/2006/metadata/properties" xmlns:xsi="http://www.w3.org/2001/XMLSchema-instance" xmlns:pc="http://schemas.microsoft.com/office/infopath/2007/PartnerControls">
-  <documentManagement>
-    <lcf76f155ced4ddcb4097134ff3c332f xmlns="c989cd10-5712-49e8-a293-3b390ed8da8b">
-      <Terms xmlns="http://schemas.microsoft.com/office/infopath/2007/PartnerControls"/>
-    </lcf76f155ced4ddcb4097134ff3c332f>
-    <TaxCatchAll xmlns="a3a15a21-e227-404d-9917-08ece6dd0652" xsi:nil="true"/>
-  </documentManagement>
-</p:properties>
-</file>
-
 <file path=customXml/item3.xml><?xml version="1.0" encoding="utf-8"?>
 <?mso-contentType ?>
 <FormTemplates xmlns="http://schemas.microsoft.com/sharepoint/v3/contenttype/forms">
@@ -1711,6 +1939,17 @@
 </file>
 
 <file path=customXml/itemProps1.xml><?xml version="1.0" encoding="utf-8"?>
+<ds:datastoreItem xmlns:ds="http://schemas.openxmlformats.org/officeDocument/2006/customXml" ds:itemID="{A4B73DC5-0DCE-40C0-A0F0-97153C1BBF8F}">
+  <ds:schemaRefs>
+    <ds:schemaRef ds:uri="http://schemas.microsoft.com/office/2006/metadata/properties"/>
+    <ds:schemaRef ds:uri="http://schemas.microsoft.com/office/infopath/2007/PartnerControls"/>
+    <ds:schemaRef ds:uri="c989cd10-5712-49e8-a293-3b390ed8da8b"/>
+    <ds:schemaRef ds:uri="a3a15a21-e227-404d-9917-08ece6dd0652"/>
+  </ds:schemaRefs>
+</ds:datastoreItem>
+</file>
+
+<file path=customXml/itemProps2.xml><?xml version="1.0" encoding="utf-8"?>
 <ds:datastoreItem xmlns:ds="http://schemas.openxmlformats.org/officeDocument/2006/customXml" ds:itemID="{0BF43897-ECD9-47BD-983D-CAB8DAB4D5B2}">
   <ds:schemaRefs>
     <ds:schemaRef ds:uri="http://schemas.microsoft.com/office/2006/metadata/contentType"/>
@@ -1729,26 +1968,6 @@
 </ds:datastoreItem>
 </file>
 
-<file path=customXml/itemProps2.xml><?xml version="1.0" encoding="utf-8"?>
-<ds:datastoreItem xmlns:ds="http://schemas.openxmlformats.org/officeDocument/2006/customXml" ds:itemID="{A4B73DC5-0DCE-40C0-A0F0-97153C1BBF8F}">
-  <ds:schemaRefs>
-    <ds:schemaRef ds:uri="http://purl.org/dc/elements/1.1/"/>
-    <ds:schemaRef ds:uri="http://schemas.microsoft.com/office/2006/documentManagement/types"/>
-    <ds:schemaRef ds:uri="http://purl.org/dc/dcmitype/"/>
-    <ds:schemaRef ds:uri="http://schemas.openxmlformats.org/package/2006/metadata/core-properties"/>
-    <ds:schemaRef ds:uri="83361945-c9cf-40d8-b3d0-7ccef09789bb"/>
-    <ds:schemaRef ds:uri="http://www.w3.org/XML/1998/namespace"/>
-    <ds:schemaRef ds:uri="http://purl.org/dc/terms/"/>
-    <ds:schemaRef ds:uri="eea208ed-e7bf-4617-ad24-70cbe7a7a50a"/>
-    <ds:schemaRef ds:uri="http://schemas.microsoft.com/sharepoint/v3"/>
-    <ds:schemaRef ds:uri="http://schemas.microsoft.com/office/infopath/2007/PartnerControls"/>
-    <ds:schemaRef ds:uri="http://schemas.microsoft.com/office/2006/metadata/properties"/>
-    <ds:schemaRef ds:uri="c989cd10-5712-49e8-a293-3b390ed8da8b"/>
-    <ds:schemaRef ds:uri="a3a15a21-e227-404d-9917-08ece6dd0652"/>
-  </ds:schemaRefs>
-</ds:datastoreItem>
-</file>
-
 <file path=customXml/itemProps3.xml><?xml version="1.0" encoding="utf-8"?>
 <ds:datastoreItem xmlns:ds="http://schemas.openxmlformats.org/officeDocument/2006/customXml" ds:itemID="{B576341B-49F5-4957-9B12-40D6F0CC5F3F}">
   <ds:schemaRefs>

</xml_diff>